<commit_message>
Finally did my share. Sorry guys :(
</commit_message>
<xml_diff>
--- a/Project Review Documents/Review Template - Scott.docx
+++ b/Project Review Documents/Review Template - Scott.docx
@@ -2,15 +2,14 @@
 <file path=word/document.xml><?xml version="1.0" encoding="utf-8"?>
 <w:document xmlns:wpc="http://schemas.microsoft.com/office/word/2010/wordprocessingCanvas" xmlns:mc="http://schemas.openxmlformats.org/markup-compatibility/2006" xmlns:o="urn:schemas-microsoft-com:office:office" xmlns:r="http://schemas.openxmlformats.org/officeDocument/2006/relationships" xmlns:m="http://schemas.openxmlformats.org/officeDocument/2006/math" xmlns:v="urn:schemas-microsoft-com:vml" xmlns:wp14="http://schemas.microsoft.com/office/word/2010/wordprocessingDrawing" xmlns:wp="http://schemas.openxmlformats.org/drawingml/2006/wordprocessingDrawing" xmlns:w10="urn:schemas-microsoft-com:office:word" xmlns:w="http://schemas.openxmlformats.org/wordprocessingml/2006/main" xmlns:w14="http://schemas.microsoft.com/office/word/2010/wordml" xmlns:w15="http://schemas.microsoft.com/office/word/2012/wordml" xmlns:wpg="http://schemas.microsoft.com/office/word/2010/wordprocessingGroup" xmlns:wpi="http://schemas.microsoft.com/office/word/2010/wordprocessingInk" xmlns:wne="http://schemas.microsoft.com/office/word/2006/wordml" xmlns:wps="http://schemas.microsoft.com/office/word/2010/wordprocessingShape" mc:Ignorable="w14 w15 wp14">
   <w:body>
-    <w:p/>
-    <w:p>
-      <w:r>
-        <w:t>Author name</w:t>
-      </w:r>
-    </w:p>
-    <w:p>
-      <w:r>
-        <w:t>CWID</w:t>
+    <w:p>
+      <w:r>
+        <w:t>Scott Ha</w:t>
+      </w:r>
+    </w:p>
+    <w:p>
+      <w:r>
+        <w:t>805581576</w:t>
       </w:r>
     </w:p>
     <w:p>
@@ -57,7 +56,20 @@
         </w:numPr>
       </w:pPr>
       <w:r>
-        <w:t>Put review here</w:t>
+        <w:t>All good</w:t>
+      </w:r>
+    </w:p>
+    <w:p>
+      <w:pPr>
+        <w:rPr>
+          <w:b/>
+        </w:rPr>
+      </w:pPr>
+      <w:r>
+        <w:rPr>
+          <w:b/>
+        </w:rPr>
+        <w:t>Position.cpp (Jared)</w:t>
       </w:r>
     </w:p>
     <w:p>
@@ -68,6 +80,9 @@
           <w:numId w:val="2"/>
         </w:numPr>
       </w:pPr>
+      <w:r>
+        <w:t>Once again, good</w:t>
+      </w:r>
     </w:p>
     <w:p>
       <w:pPr>
@@ -75,11 +90,19 @@
           <w:b/>
         </w:rPr>
       </w:pPr>
+      <w:proofErr w:type="spellStart"/>
       <w:r>
         <w:rPr>
           <w:b/>
         </w:rPr>
-        <w:t>Position.cpp (Jared)</w:t>
+        <w:t>Hazard.h</w:t>
+      </w:r>
+      <w:proofErr w:type="spellEnd"/>
+      <w:r>
+        <w:rPr>
+          <w:b/>
+        </w:rPr>
+        <w:t xml:space="preserve"> (Sam)</w:t>
       </w:r>
     </w:p>
     <w:p>
@@ -91,7 +114,7 @@
         </w:numPr>
       </w:pPr>
       <w:r>
-        <w:t>Put review here</w:t>
+        <w:t>Everything’s broken. Please fix.</w:t>
       </w:r>
     </w:p>
     <w:p>
@@ -102,26 +125,8 @@
           <w:numId w:val="2"/>
         </w:numPr>
       </w:pPr>
-    </w:p>
-    <w:p>
-      <w:pPr>
-        <w:rPr>
-          <w:b/>
-        </w:rPr>
-      </w:pPr>
-      <w:proofErr w:type="spellStart"/>
-      <w:r>
-        <w:rPr>
-          <w:b/>
-        </w:rPr>
-        <w:t>Hazard.h</w:t>
-      </w:r>
-      <w:proofErr w:type="spellEnd"/>
-      <w:r>
-        <w:rPr>
-          <w:b/>
-        </w:rPr>
-        <w:t xml:space="preserve"> (Sam)</w:t>
+      <w:r>
+        <w:t>Please initialize an empty constructor which sets things to null.</w:t>
       </w:r>
     </w:p>
     <w:p>
@@ -133,7 +138,25 @@
         </w:numPr>
       </w:pPr>
       <w:r>
-        <w:t>Put review here</w:t>
+        <w:t>Make a de-constructor that de</w:t>
+      </w:r>
+      <w:bookmarkStart w:id="0" w:name="_GoBack"/>
+      <w:bookmarkEnd w:id="0"/>
+      <w:r>
+        <w:t>-allocates the memory used</w:t>
+      </w:r>
+    </w:p>
+    <w:p>
+      <w:pPr>
+        <w:rPr>
+          <w:b/>
+        </w:rPr>
+      </w:pPr>
+      <w:r>
+        <w:rPr>
+          <w:b/>
+        </w:rPr>
+        <w:t>Hazard.cpp (Sam)</w:t>
       </w:r>
     </w:p>
     <w:p>
@@ -144,18 +167,8 @@
           <w:numId w:val="2"/>
         </w:numPr>
       </w:pPr>
-    </w:p>
-    <w:p>
-      <w:pPr>
-        <w:rPr>
-          <w:b/>
-        </w:rPr>
-      </w:pPr>
-      <w:r>
-        <w:rPr>
-          <w:b/>
-        </w:rPr>
-        <w:t>Hazard.cpp (Sam)</w:t>
+      <w:r>
+        <w:t>Define the null constructor</w:t>
       </w:r>
     </w:p>
     <w:p>
@@ -167,7 +180,20 @@
         </w:numPr>
       </w:pPr>
       <w:r>
-        <w:t>Put review here</w:t>
+        <w:t>Define the de-constructor</w:t>
+      </w:r>
+    </w:p>
+    <w:p>
+      <w:pPr>
+        <w:rPr>
+          <w:b/>
+        </w:rPr>
+      </w:pPr>
+      <w:r>
+        <w:rPr>
+          <w:b/>
+        </w:rPr>
+        <w:t>Main.cpp (Skyler)</w:t>
       </w:r>
     </w:p>
     <w:p>
@@ -178,118 +204,9 @@
           <w:numId w:val="2"/>
         </w:numPr>
       </w:pPr>
-    </w:p>
-    <w:p>
-      <w:pPr>
-        <w:rPr>
-          <w:b/>
-        </w:rPr>
-      </w:pPr>
-      <w:proofErr w:type="spellStart"/>
-      <w:r>
-        <w:rPr>
-          <w:b/>
-        </w:rPr>
-        <w:t>HazardAreas.h</w:t>
-      </w:r>
-      <w:proofErr w:type="spellEnd"/>
-      <w:r>
-        <w:rPr>
-          <w:b/>
-        </w:rPr>
-        <w:t xml:space="preserve"> (Scott)</w:t>
-      </w:r>
-    </w:p>
-    <w:p>
-      <w:pPr>
-        <w:pStyle w:val="ListParagraph"/>
-        <w:numPr>
-          <w:ilvl w:val="0"/>
-          <w:numId w:val="2"/>
-        </w:numPr>
-      </w:pPr>
-      <w:r>
-        <w:t>Put review here</w:t>
-      </w:r>
-    </w:p>
-    <w:p>
-      <w:pPr>
-        <w:pStyle w:val="ListParagraph"/>
-        <w:numPr>
-          <w:ilvl w:val="0"/>
-          <w:numId w:val="2"/>
-        </w:numPr>
-      </w:pPr>
-    </w:p>
-    <w:p>
-      <w:pPr>
-        <w:rPr>
-          <w:b/>
-        </w:rPr>
-      </w:pPr>
-      <w:r>
-        <w:rPr>
-          <w:b/>
-        </w:rPr>
-        <w:t>HazardArea.cpp (Scott)</w:t>
-      </w:r>
-    </w:p>
-    <w:p>
-      <w:pPr>
-        <w:pStyle w:val="ListParagraph"/>
-        <w:numPr>
-          <w:ilvl w:val="0"/>
-          <w:numId w:val="2"/>
-        </w:numPr>
-      </w:pPr>
-      <w:r>
-        <w:t>Put review here</w:t>
-      </w:r>
-    </w:p>
-    <w:p>
-      <w:pPr>
-        <w:pStyle w:val="ListParagraph"/>
-        <w:numPr>
-          <w:ilvl w:val="0"/>
-          <w:numId w:val="2"/>
-        </w:numPr>
-      </w:pPr>
-    </w:p>
-    <w:p>
-      <w:pPr>
-        <w:rPr>
-          <w:b/>
-        </w:rPr>
-      </w:pPr>
-      <w:r>
-        <w:rPr>
-          <w:b/>
-        </w:rPr>
-        <w:t>Main.cpp (Skyler)</w:t>
-      </w:r>
-    </w:p>
-    <w:p>
-      <w:pPr>
-        <w:pStyle w:val="ListParagraph"/>
-        <w:numPr>
-          <w:ilvl w:val="0"/>
-          <w:numId w:val="2"/>
-        </w:numPr>
-      </w:pPr>
-      <w:r>
-        <w:t>Put review here</w:t>
-      </w:r>
-    </w:p>
-    <w:p>
-      <w:pPr>
-        <w:pStyle w:val="ListParagraph"/>
-        <w:numPr>
-          <w:ilvl w:val="0"/>
-          <w:numId w:val="2"/>
-        </w:numPr>
-      </w:pPr>
-      <w:bookmarkStart w:id="0" w:name="_GoBack"/>
-      <w:bookmarkEnd w:id="0"/>
+      <w:r>
+        <w:t>Test every possible input automatically would be nice.</w:t>
+      </w:r>
     </w:p>
     <w:p/>
     <w:sectPr>

</xml_diff>